<commit_message>
This is just a Test
I wanted to reconfirm that commits would function properly.
</commit_message>
<xml_diff>
--- a/ProblemSolving/shuck_laurie_ProblemSolving.docx
+++ b/ProblemSolving/shuck_laurie_ProblemSolving.docx
@@ -6,8 +6,6 @@
       <w:pPr>
         <w:pStyle w:val="Header"/>
       </w:pPr>
-      <w:bookmarkStart w:id="0" w:name="_GoBack"/>
-      <w:bookmarkEnd w:id="0"/>
       <w:r>
         <w:rPr>
           <w:noProof/>
@@ -245,6 +243,11 @@
           </mc:Fallback>
         </mc:AlternateContent>
       </w:r>
+      <w:r>
+        <w:t>This is a test.</w:t>
+      </w:r>
+      <w:bookmarkStart w:id="0" w:name="_GoBack"/>
+      <w:bookmarkEnd w:id="0"/>
     </w:p>
     <w:sectPr>
       <w:pgSz w:w="12240" w:h="15840"/>
@@ -1075,7 +1078,7 @@
 </file>
 
 <file path=customXml/itemProps1.xml><?xml version="1.0" encoding="utf-8"?>
-<ds:datastoreItem xmlns:ds="http://schemas.openxmlformats.org/officeDocument/2006/customXml" ds:itemID="{E3D757DC-9308-E24C-9884-D487F3B2018A}">
+<ds:datastoreItem xmlns:ds="http://schemas.openxmlformats.org/officeDocument/2006/customXml" ds:itemID="{CB39E035-AEAC-5D46-A9A3-6D7317B2DB3A}">
   <ds:schemaRefs>
     <ds:schemaRef ds:uri="http://schemas.openxmlformats.org/officeDocument/2006/bibliography"/>
   </ds:schemaRefs>

</xml_diff>

<commit_message>
Define the problem--Man, seeds, boat
</commit_message>
<xml_diff>
--- a/ProblemSolving/shuck_laurie_ProblemSolving.docx
+++ b/ProblemSolving/shuck_laurie_ProblemSolving.docx
@@ -243,11 +243,43 @@
           </mc:Fallback>
         </mc:AlternateContent>
       </w:r>
+    </w:p>
+    <w:p>
+      <w:pPr>
+        <w:pStyle w:val="Header"/>
+        <w:spacing w:line="480" w:lineRule="auto"/>
+      </w:pPr>
       <w:r>
-        <w:t>This is a test.</w:t>
+        <w:t xml:space="preserve">1.  </w:t>
+      </w:r>
+      <w:proofErr w:type="gramStart"/>
+      <w:r>
+        <w:t>a</w:t>
+      </w:r>
+      <w:proofErr w:type="gramEnd"/>
+      <w:r>
+        <w:t>)</w:t>
       </w:r>
       <w:bookmarkStart w:id="0" w:name="_GoBack"/>
       <w:bookmarkEnd w:id="0"/>
+      <w:r>
+        <w:t xml:space="preserve"> A man needs to use his boat to take two animals and seeds across a river. He needs to take them in a certain order to prevent the animals from fighting or eating the seeds.</w:t>
+      </w:r>
+    </w:p>
+    <w:p>
+      <w:pPr>
+        <w:pStyle w:val="Header"/>
+        <w:spacing w:line="480" w:lineRule="auto"/>
+      </w:pPr>
+      <w:r>
+        <w:t xml:space="preserve"> </w:t>
+      </w:r>
+      <w:r>
+        <w:tab/>
+      </w:r>
+      <w:r>
+        <w:tab/>
+      </w:r>
     </w:p>
     <w:sectPr>
       <w:pgSz w:w="12240" w:h="15840"/>
@@ -1078,7 +1110,7 @@
 </file>
 
 <file path=customXml/itemProps1.xml><?xml version="1.0" encoding="utf-8"?>
-<ds:datastoreItem xmlns:ds="http://schemas.openxmlformats.org/officeDocument/2006/customXml" ds:itemID="{CB39E035-AEAC-5D46-A9A3-6D7317B2DB3A}">
+<ds:datastoreItem xmlns:ds="http://schemas.openxmlformats.org/officeDocument/2006/customXml" ds:itemID="{C0D40BF3-E1AD-4C47-9DD5-0A25B2B0C62D}">
   <ds:schemaRefs>
     <ds:schemaRef ds:uri="http://schemas.openxmlformats.org/officeDocument/2006/bibliography"/>
   </ds:schemaRefs>

</xml_diff>

<commit_message>
overall goal--man cat seeds
</commit_message>
<xml_diff>
--- a/ProblemSolving/shuck_laurie_ProblemSolving.docx
+++ b/ProblemSolving/shuck_laurie_ProblemSolving.docx
@@ -273,12 +273,60 @@
         <w:t xml:space="preserve"> </w:t>
       </w:r>
       <w:r>
-        <w:t xml:space="preserve">    b) I am curious as to why the parrot cannot ride on the man’s shoulder. Also,</w:t>
+        <w:t xml:space="preserve">    b) I am curious as to why the parrot cannot ride on the man’s shoulder. Also, how big is the bag of seed?</w:t>
+      </w:r>
+    </w:p>
+    <w:p>
+      <w:pPr>
+        <w:pStyle w:val="Header"/>
+        <w:spacing w:line="480" w:lineRule="auto"/>
+      </w:pPr>
+      <w:r>
+        <w:t xml:space="preserve"> </w:t>
+      </w:r>
+      <w:r>
+        <w:t xml:space="preserve">   c) The goal is to get all</w:t>
+      </w:r>
+      <w:r>
+        <w:t xml:space="preserve"> of them across the water on a boat</w:t>
+      </w:r>
+      <w:r>
+        <w:t>,</w:t>
+      </w:r>
+      <w:r>
+        <w:t xml:space="preserve"> without leaving the animals </w:t>
+      </w:r>
+      <w:r>
+        <w:t xml:space="preserve">alone </w:t>
+      </w:r>
+      <w:r>
+        <w:t>together</w:t>
+      </w:r>
+      <w:r>
+        <w:t>,</w:t>
+      </w:r>
+      <w:r>
+        <w:t xml:space="preserve"> or leaving the wrong animal </w:t>
+      </w:r>
+      <w:r>
+        <w:t xml:space="preserve">alone </w:t>
+      </w:r>
+      <w:r>
+        <w:t>with the seeds.</w:t>
       </w:r>
       <w:bookmarkStart w:id="0" w:name="_GoBack"/>
       <w:bookmarkEnd w:id="0"/>
       <w:r>
-        <w:t xml:space="preserve"> how big is the bag of seed?</w:t>
+        <w:tab/>
+      </w:r>
+      <w:r>
+        <w:tab/>
+      </w:r>
+      <w:r>
+        <w:tab/>
+      </w:r>
+      <w:r>
+        <w:tab/>
       </w:r>
       <w:r>
         <w:tab/>
@@ -1116,7 +1164,7 @@
 </file>
 
 <file path=customXml/itemProps1.xml><?xml version="1.0" encoding="utf-8"?>
-<ds:datastoreItem xmlns:ds="http://schemas.openxmlformats.org/officeDocument/2006/customXml" ds:itemID="{A5C9E587-18B8-494D-B5AE-65327482BF71}">
+<ds:datastoreItem xmlns:ds="http://schemas.openxmlformats.org/officeDocument/2006/customXml" ds:itemID="{5767BE68-54FF-7340-BFDB-F7CCAB7E256A}">
   <ds:schemaRefs>
     <ds:schemaRef ds:uri="http://schemas.openxmlformats.org/officeDocument/2006/bibliography"/>
   </ds:schemaRefs>

</xml_diff>

<commit_message>
potential solutions--man cat seeds
</commit_message>
<xml_diff>
--- a/ProblemSolving/shuck_laurie_ProblemSolving.docx
+++ b/ProblemSolving/shuck_laurie_ProblemSolving.docx
@@ -273,7 +273,13 @@
         <w:t xml:space="preserve"> </w:t>
       </w:r>
       <w:r>
-        <w:t xml:space="preserve">    b) I am curious as to why the parrot cannot ride on the man’s shoulder. Also, how big is the bag of seed?</w:t>
+        <w:t xml:space="preserve">    b) I am curious as to why the parrot cannot ride on the man’s shoulder. Also, how big is the bag of seed</w:t>
+      </w:r>
+      <w:r>
+        <w:t>s</w:t>
+      </w:r>
+      <w:r>
+        <w:t>?</w:t>
       </w:r>
     </w:p>
     <w:p>
@@ -335,7 +341,13 @@
       </w:r>
       <w:proofErr w:type="gramEnd"/>
       <w:r>
-        <w:t>) The constraints include that the cat and parrot cannot be left alone together, and the parrot and the seed also cannot be left alone together.</w:t>
+        <w:t>) The constraints include that the cat and parrot cannot be left alone together, and the parrot and the seed</w:t>
+      </w:r>
+      <w:r>
+        <w:t>s</w:t>
+      </w:r>
+      <w:r>
+        <w:t xml:space="preserve"> also cannot be left alone together.</w:t>
       </w:r>
     </w:p>
     <w:p>
@@ -344,7 +356,13 @@
         <w:spacing w:line="480" w:lineRule="auto"/>
       </w:pPr>
       <w:r>
-        <w:t xml:space="preserve">    b) The </w:t>
+        <w:t xml:space="preserve">   </w:t>
+      </w:r>
+      <w:r>
+        <w:t xml:space="preserve"> </w:t>
+      </w:r>
+      <w:r>
+        <w:t xml:space="preserve"> b) The </w:t>
       </w:r>
       <w:proofErr w:type="spellStart"/>
       <w:r>
@@ -354,14 +372,44 @@
       <w:r>
         <w:t xml:space="preserve"> for this problem are that the animals should not be allowed to fight, and the parrot should not be allowed to eat the seeds.</w:t>
       </w:r>
-      <w:r>
-        <w:tab/>
-      </w:r>
-      <w:r>
-        <w:tab/>
+    </w:p>
+    <w:p>
+      <w:pPr>
+        <w:pStyle w:val="Header"/>
+        <w:spacing w:line="480" w:lineRule="auto"/>
+      </w:pPr>
+      <w:r>
+        <w:t xml:space="preserve">3  </w:t>
+      </w:r>
+      <w:r>
+        <w:t xml:space="preserve"> </w:t>
+      </w:r>
+      <w:r>
+        <w:t>a) Some of the possible solutions include taking the animals and seeds in</w:t>
+      </w:r>
+      <w:r>
+        <w:t xml:space="preserve"> the</w:t>
       </w:r>
       <w:bookmarkStart w:id="0" w:name="_GoBack"/>
       <w:bookmarkEnd w:id="0"/>
+      <w:r>
+        <w:t xml:space="preserve"> correct order to </w:t>
+      </w:r>
+      <w:r>
+        <w:t>prevent</w:t>
+      </w:r>
+      <w:r>
+        <w:t xml:space="preserve"> </w:t>
+      </w:r>
+      <w:r>
+        <w:t>the animals from fighting and to prevent the parrot from eating the seeds.</w:t>
+      </w:r>
+      <w:r>
+        <w:tab/>
+      </w:r>
+      <w:r>
+        <w:tab/>
+      </w:r>
       <w:r>
         <w:tab/>
       </w:r>
@@ -1201,7 +1249,7 @@
 </file>
 
 <file path=customXml/itemProps1.xml><?xml version="1.0" encoding="utf-8"?>
-<ds:datastoreItem xmlns:ds="http://schemas.openxmlformats.org/officeDocument/2006/customXml" ds:itemID="{FC348714-939A-3547-A7E7-26689483A658}">
+<ds:datastoreItem xmlns:ds="http://schemas.openxmlformats.org/officeDocument/2006/customXml" ds:itemID="{DC730E2E-78A9-FB48-BCB2-1938BF90A798}">
   <ds:schemaRefs>
     <ds:schemaRef ds:uri="http://schemas.openxmlformats.org/officeDocument/2006/bibliography"/>
   </ds:schemaRefs>

</xml_diff>

<commit_message>
work for all cases--man cat seeds
</commit_message>
<xml_diff>
--- a/ProblemSolving/shuck_laurie_ProblemSolving.docx
+++ b/ProblemSolving/shuck_laurie_ProblemSolving.docx
@@ -411,13 +411,17 @@
         <w:spacing w:line="480" w:lineRule="auto"/>
       </w:pPr>
       <w:r>
+        <w:lastRenderedPageBreak/>
         <w:t xml:space="preserve">    b) No, each solution would not work for all cases because the man does not want to leave the cat alone with the parrot. </w:t>
       </w:r>
       <w:r>
-        <w:t>He also does not want to leave the parrot with the bag of seeds.</w:t>
+        <w:t>In addition, he</w:t>
       </w:r>
       <w:bookmarkStart w:id="0" w:name="_GoBack"/>
       <w:bookmarkEnd w:id="0"/>
+      <w:r>
+        <w:t xml:space="preserve"> also does not want to leave the parrot with the bag of seeds.</w:t>
+      </w:r>
     </w:p>
     <w:p>
       <w:pPr>
@@ -425,7 +429,6 @@
         <w:spacing w:line="480" w:lineRule="auto"/>
       </w:pPr>
       <w:r>
-        <w:lastRenderedPageBreak/>
         <w:t xml:space="preserve">     </w:t>
       </w:r>
       <w:r>
@@ -1273,7 +1276,7 @@
 </file>
 
 <file path=customXml/itemProps1.xml><?xml version="1.0" encoding="utf-8"?>
-<ds:datastoreItem xmlns:ds="http://schemas.openxmlformats.org/officeDocument/2006/customXml" ds:itemID="{829C4974-02FD-3F40-87C3-47F631032BF2}">
+<ds:datastoreItem xmlns:ds="http://schemas.openxmlformats.org/officeDocument/2006/customXml" ds:itemID="{69FBB734-DC28-DF46-887E-957D2BC098E7}">
   <ds:schemaRefs>
     <ds:schemaRef ds:uri="http://schemas.openxmlformats.org/officeDocument/2006/bibliography"/>
   </ds:schemaRefs>

</xml_diff>

<commit_message>
FlowChart assignment--and still working on the activity
</commit_message>
<xml_diff>
--- a/ProblemSolving/shuck_laurie_ProblemSolving.docx
+++ b/ProblemSolving/shuck_laurie_ProblemSolving.docx
@@ -391,15 +391,7 @@
         <w:spacing w:line="480" w:lineRule="auto"/>
       </w:pPr>
       <w:r>
-        <w:t xml:space="preserve">4.  </w:t>
-      </w:r>
-      <w:proofErr w:type="gramStart"/>
-      <w:r>
-        <w:t>a</w:t>
-      </w:r>
-      <w:proofErr w:type="gramEnd"/>
-      <w:r>
-        <w:t xml:space="preserve">) </w:t>
+        <w:t xml:space="preserve">4.  a) </w:t>
       </w:r>
       <w:r>
         <w:t>Each solution could meet the goals if nothing unexpected occurred. However, since Murphy’s Law usually holds true, I would have to narrow down the solution to the man taking the parrot first.</w:t>
@@ -444,13 +436,8 @@
       <w:r>
         <w:t xml:space="preserve">1. </w:t>
       </w:r>
-      <w:proofErr w:type="gramStart"/>
-      <w:r>
-        <w:t>a</w:t>
-      </w:r>
-      <w:proofErr w:type="gramEnd"/>
-      <w:r>
-        <w:t xml:space="preserve">) There are 20 socks in a drawer, and </w:t>
+      <w:r>
+        <w:t xml:space="preserve">a) There are 20 socks in a drawer, and </w:t>
       </w:r>
       <w:r>
         <w:t>a matched pair needs to be located in the dark. There are 10 black socks, 6 brown socks and 4 white socks, so I need to determine how many times I have to pull socks of the drawer until I find a matching pair.</w:t>
@@ -486,15 +473,7 @@
         <w:spacing w:line="480" w:lineRule="auto"/>
       </w:pPr>
       <w:r>
-        <w:t xml:space="preserve">2.  </w:t>
-      </w:r>
-      <w:proofErr w:type="gramStart"/>
-      <w:r>
-        <w:t>a</w:t>
-      </w:r>
-      <w:proofErr w:type="gramEnd"/>
-      <w:r>
-        <w:t>)</w:t>
+        <w:t>2.  a)</w:t>
       </w:r>
       <w:r>
         <w:t xml:space="preserve"> The constraints are that it is dark, and I have to pull random socks.</w:t>
@@ -506,15 +485,7 @@
         <w:spacing w:line="480" w:lineRule="auto"/>
       </w:pPr>
       <w:r>
-        <w:t xml:space="preserve">    b) The </w:t>
-      </w:r>
-      <w:proofErr w:type="spellStart"/>
-      <w:r>
-        <w:t>subgoal</w:t>
-      </w:r>
-      <w:proofErr w:type="spellEnd"/>
-      <w:r>
-        <w:t xml:space="preserve"> is to figure out how many times I need to pull socks out of the drawer.</w:t>
+        <w:t xml:space="preserve">    b) The subgoal is to figure out how many times I need to pull socks out of the drawer.</w:t>
       </w:r>
     </w:p>
     <w:p>
@@ -547,15 +518,7 @@
         <w:spacing w:line="480" w:lineRule="auto"/>
       </w:pPr>
       <w:r>
-        <w:t xml:space="preserve">4. </w:t>
-      </w:r>
-      <w:proofErr w:type="gramStart"/>
-      <w:r>
-        <w:t>a</w:t>
-      </w:r>
-      <w:proofErr w:type="gramEnd"/>
-      <w:r>
-        <w:t xml:space="preserve">) All of the solutions would help to resolve the problem. </w:t>
+        <w:t xml:space="preserve">4. a) All of the solutions would help to resolve the problem. </w:t>
       </w:r>
     </w:p>
     <w:p>
@@ -603,15 +566,7 @@
         <w:spacing w:line="480" w:lineRule="auto"/>
       </w:pPr>
       <w:r>
-        <w:t xml:space="preserve">    </w:t>
-      </w:r>
-      <w:proofErr w:type="gramStart"/>
-      <w:r>
-        <w:t>b</w:t>
-      </w:r>
-      <w:proofErr w:type="gramEnd"/>
-      <w:r>
-        <w:t>)</w:t>
+        <w:t xml:space="preserve">    b)</w:t>
       </w:r>
     </w:p>
     <w:p>
@@ -628,16 +583,38 @@
       <w:r>
         <w:t xml:space="preserve">1.  </w:t>
       </w:r>
-      <w:proofErr w:type="gramStart"/>
-      <w:r>
-        <w:t>a</w:t>
-      </w:r>
-      <w:proofErr w:type="gramEnd"/>
-      <w:r>
-        <w:t>) This problem involves a girl counting on her left hand, using a specific numbering system, and I need to find out what finger she will land on after counting on her fingers to a certain number of times.</w:t>
+      <w:r>
+        <w:t xml:space="preserve">a) This problem involves a girl counting on her left hand, using a specific numbering system, and I need to find out what finger she will land on after counting on </w:t>
+      </w:r>
+      <w:r>
+        <w:t>her fingers</w:t>
+      </w:r>
+      <w:r>
+        <w:t xml:space="preserve"> a certain number of times.</w:t>
+      </w:r>
+    </w:p>
+    <w:p>
+      <w:pPr>
+        <w:pStyle w:val="Header"/>
+        <w:spacing w:line="480" w:lineRule="auto"/>
+      </w:pPr>
+      <w:r>
+        <w:t xml:space="preserve">    b)  </w:t>
+      </w:r>
+      <w:r>
+        <w:t>The answer is given for the first question.</w:t>
       </w:r>
       <w:bookmarkStart w:id="0" w:name="_GoBack"/>
       <w:bookmarkEnd w:id="0"/>
+      <w:r>
+        <w:t xml:space="preserve"> </w:t>
+      </w:r>
+    </w:p>
+    <w:p>
+      <w:pPr>
+        <w:pStyle w:val="Header"/>
+        <w:spacing w:line="480" w:lineRule="auto"/>
+      </w:pPr>
     </w:p>
     <w:p>
       <w:pPr>
@@ -897,11 +874,103 @@
       </w:pPr>
     </w:lvl>
   </w:abstractNum>
+  <w:abstractNum w:abstractNumId="2">
+    <w:nsid w:val="35721299"/>
+    <w:multiLevelType w:val="hybridMultilevel"/>
+    <w:tmpl w:val="B2CEFAC8"/>
+    <w:lvl w:ilvl="0" w:tplc="0409000F">
+      <w:start w:val="1"/>
+      <w:numFmt w:val="decimal"/>
+      <w:lvlText w:val="%1."/>
+      <w:lvlJc w:val="left"/>
+      <w:pPr>
+        <w:ind w:left="720" w:hanging="360"/>
+      </w:pPr>
+      <w:rPr>
+        <w:rFonts w:hint="default"/>
+      </w:rPr>
+    </w:lvl>
+    <w:lvl w:ilvl="1" w:tplc="04090019" w:tentative="1">
+      <w:start w:val="1"/>
+      <w:numFmt w:val="lowerLetter"/>
+      <w:lvlText w:val="%2."/>
+      <w:lvlJc w:val="left"/>
+      <w:pPr>
+        <w:ind w:left="1440" w:hanging="360"/>
+      </w:pPr>
+    </w:lvl>
+    <w:lvl w:ilvl="2" w:tplc="0409001B" w:tentative="1">
+      <w:start w:val="1"/>
+      <w:numFmt w:val="lowerRoman"/>
+      <w:lvlText w:val="%3."/>
+      <w:lvlJc w:val="right"/>
+      <w:pPr>
+        <w:ind w:left="2160" w:hanging="180"/>
+      </w:pPr>
+    </w:lvl>
+    <w:lvl w:ilvl="3" w:tplc="0409000F" w:tentative="1">
+      <w:start w:val="1"/>
+      <w:numFmt w:val="decimal"/>
+      <w:lvlText w:val="%4."/>
+      <w:lvlJc w:val="left"/>
+      <w:pPr>
+        <w:ind w:left="2880" w:hanging="360"/>
+      </w:pPr>
+    </w:lvl>
+    <w:lvl w:ilvl="4" w:tplc="04090019" w:tentative="1">
+      <w:start w:val="1"/>
+      <w:numFmt w:val="lowerLetter"/>
+      <w:lvlText w:val="%5."/>
+      <w:lvlJc w:val="left"/>
+      <w:pPr>
+        <w:ind w:left="3600" w:hanging="360"/>
+      </w:pPr>
+    </w:lvl>
+    <w:lvl w:ilvl="5" w:tplc="0409001B" w:tentative="1">
+      <w:start w:val="1"/>
+      <w:numFmt w:val="lowerRoman"/>
+      <w:lvlText w:val="%6."/>
+      <w:lvlJc w:val="right"/>
+      <w:pPr>
+        <w:ind w:left="4320" w:hanging="180"/>
+      </w:pPr>
+    </w:lvl>
+    <w:lvl w:ilvl="6" w:tplc="0409000F" w:tentative="1">
+      <w:start w:val="1"/>
+      <w:numFmt w:val="decimal"/>
+      <w:lvlText w:val="%7."/>
+      <w:lvlJc w:val="left"/>
+      <w:pPr>
+        <w:ind w:left="5040" w:hanging="360"/>
+      </w:pPr>
+    </w:lvl>
+    <w:lvl w:ilvl="7" w:tplc="04090019" w:tentative="1">
+      <w:start w:val="1"/>
+      <w:numFmt w:val="lowerLetter"/>
+      <w:lvlText w:val="%8."/>
+      <w:lvlJc w:val="left"/>
+      <w:pPr>
+        <w:ind w:left="5760" w:hanging="360"/>
+      </w:pPr>
+    </w:lvl>
+    <w:lvl w:ilvl="8" w:tplc="0409001B" w:tentative="1">
+      <w:start w:val="1"/>
+      <w:numFmt w:val="lowerRoman"/>
+      <w:lvlText w:val="%9."/>
+      <w:lvlJc w:val="right"/>
+      <w:pPr>
+        <w:ind w:left="6480" w:hanging="180"/>
+      </w:pPr>
+    </w:lvl>
+  </w:abstractNum>
   <w:num w:numId="1">
     <w:abstractNumId w:val="1"/>
   </w:num>
   <w:num w:numId="2">
     <w:abstractNumId w:val="0"/>
+  </w:num>
+  <w:num w:numId="3">
+    <w:abstractNumId w:val="2"/>
   </w:num>
 </w:numbering>
 </file>
@@ -1687,7 +1756,7 @@
 </file>
 
 <file path=customXml/itemProps1.xml><?xml version="1.0" encoding="utf-8"?>
-<ds:datastoreItem xmlns:ds="http://schemas.openxmlformats.org/officeDocument/2006/customXml" ds:itemID="{FD13725D-5372-D045-ACED-3747A8E125F8}">
+<ds:datastoreItem xmlns:ds="http://schemas.openxmlformats.org/officeDocument/2006/customXml" ds:itemID="{B0802494-4D83-2C4C-9377-FDDE1F32E23C}">
   <ds:schemaRefs>
     <ds:schemaRef ds:uri="http://schemas.openxmlformats.org/officeDocument/2006/bibliography"/>
   </ds:schemaRefs>

</xml_diff>

<commit_message>
wrapping up the activity. Spell check
</commit_message>
<xml_diff>
--- a/ProblemSolving/shuck_laurie_ProblemSolving.docx
+++ b/ProblemSolving/shuck_laurie_ProblemSolving.docx
@@ -376,30 +376,28 @@
         <w:t xml:space="preserve">  a) Some of the possible solutions include taking the </w:t>
       </w:r>
       <w:r>
-        <w:t>parrot first, so the cat and the seeds are alone. Or, he can take the cat first and make sure that the parrot cannot eat the seeds. Finally, the man can take the seeds, and place the parrot in a location that the cat cannot reach.</w:t>
-      </w:r>
-    </w:p>
-    <w:p>
-      <w:pPr>
-        <w:pStyle w:val="Header"/>
-        <w:spacing w:line="480" w:lineRule="auto"/>
-      </w:pPr>
-    </w:p>
-    <w:p>
-      <w:pPr>
-        <w:pStyle w:val="Header"/>
-        <w:spacing w:line="480" w:lineRule="auto"/>
-      </w:pPr>
-      <w:r>
-        <w:t xml:space="preserve">4.  </w:t>
-      </w:r>
-      <w:proofErr w:type="gramStart"/>
-      <w:r>
-        <w:t>a</w:t>
-      </w:r>
-      <w:proofErr w:type="gramEnd"/>
-      <w:r>
-        <w:t xml:space="preserve">) </w:t>
+        <w:t xml:space="preserve">parrot first, so the </w:t>
+      </w:r>
+      <w:r>
+        <w:t>cat and the seeds are alone, or</w:t>
+      </w:r>
+      <w:r>
+        <w:t xml:space="preserve"> he can take the cat first and make sure that the parrot cannot eat the seeds. Finally, the man can take the seeds, and place the parrot in a location that the cat cannot reach.</w:t>
+      </w:r>
+    </w:p>
+    <w:p>
+      <w:pPr>
+        <w:pStyle w:val="Header"/>
+        <w:spacing w:line="480" w:lineRule="auto"/>
+      </w:pPr>
+    </w:p>
+    <w:p>
+      <w:pPr>
+        <w:pStyle w:val="Header"/>
+        <w:spacing w:line="480" w:lineRule="auto"/>
+      </w:pPr>
+      <w:r>
+        <w:t xml:space="preserve">4.  a) </w:t>
       </w:r>
       <w:r>
         <w:t>Each solution could meet the goals if nothing unexpected occurred. However, since Murphy’s Law usually holds true, I would have to narrow down the solution to the man taking the parrot first.</w:t>
@@ -444,13 +442,8 @@
       <w:r>
         <w:t xml:space="preserve">1. </w:t>
       </w:r>
-      <w:proofErr w:type="gramStart"/>
-      <w:r>
-        <w:t>a</w:t>
-      </w:r>
-      <w:proofErr w:type="gramEnd"/>
-      <w:r>
-        <w:t xml:space="preserve">) There are 20 socks in a drawer, and </w:t>
+      <w:r>
+        <w:t xml:space="preserve">a) There are 20 socks in a drawer, and </w:t>
       </w:r>
       <w:r>
         <w:t>a matched pair needs to be located in the dark. There are 10 black socks, 6 brown socks and 4 white socks, so I need to determine how many times I have to pull socks of the drawer until I find a matching pair.</w:t>
@@ -462,7 +455,13 @@
         <w:spacing w:line="480" w:lineRule="auto"/>
       </w:pPr>
       <w:r>
-        <w:t xml:space="preserve">    b) There are only 3 colors of socks, so it would not take long to find a match.</w:t>
+        <w:t xml:space="preserve">    b) T</w:t>
+      </w:r>
+      <w:r>
+        <w:t>here are only 3 colors of socks</w:t>
+      </w:r>
+      <w:r>
+        <w:t xml:space="preserve"> so it would not take long to find a match.</w:t>
       </w:r>
     </w:p>
     <w:p>
@@ -486,15 +485,7 @@
         <w:spacing w:line="480" w:lineRule="auto"/>
       </w:pPr>
       <w:r>
-        <w:t xml:space="preserve">2.  </w:t>
-      </w:r>
-      <w:proofErr w:type="gramStart"/>
-      <w:r>
-        <w:t>a</w:t>
-      </w:r>
-      <w:proofErr w:type="gramEnd"/>
-      <w:r>
-        <w:t>)</w:t>
+        <w:t>2.  a)</w:t>
       </w:r>
       <w:r>
         <w:t xml:space="preserve"> The constraints are that it is dark, and I have to pull random socks.</w:t>
@@ -506,15 +497,7 @@
         <w:spacing w:line="480" w:lineRule="auto"/>
       </w:pPr>
       <w:r>
-        <w:t xml:space="preserve">    b) The </w:t>
-      </w:r>
-      <w:proofErr w:type="spellStart"/>
-      <w:r>
-        <w:t>subgoal</w:t>
-      </w:r>
-      <w:proofErr w:type="spellEnd"/>
-      <w:r>
-        <w:t xml:space="preserve"> is to figure out how many times I need to pull socks out of the drawer.</w:t>
+        <w:t xml:space="preserve">    b) The subgoal is to figure out how many times I need to pull socks out of the drawer.</w:t>
       </w:r>
     </w:p>
     <w:p>
@@ -547,15 +530,7 @@
         <w:spacing w:line="480" w:lineRule="auto"/>
       </w:pPr>
       <w:r>
-        <w:t xml:space="preserve">4. </w:t>
-      </w:r>
-      <w:proofErr w:type="gramStart"/>
-      <w:r>
-        <w:t>a</w:t>
-      </w:r>
-      <w:proofErr w:type="gramEnd"/>
-      <w:r>
-        <w:t xml:space="preserve">) All of the solutions would help to resolve the problem. </w:t>
+        <w:t xml:space="preserve">4. a) All of the solutions would help to resolve the problem. </w:t>
       </w:r>
     </w:p>
     <w:p>
@@ -594,114 +569,19 @@
         <w:spacing w:line="480" w:lineRule="auto"/>
       </w:pPr>
       <w:r>
-        <w:t xml:space="preserve">    a) To find one matching pair, I would remove four socks from the drawer since there are only a total of three colors of socks. After I pull out the first four socks, I should have a matching pair.</w:t>
-      </w:r>
-    </w:p>
-    <w:p>
-      <w:pPr>
-        <w:pStyle w:val="Header"/>
-        <w:spacing w:line="480" w:lineRule="auto"/>
-      </w:pPr>
-      <w:r>
-        <w:t xml:space="preserve">    </w:t>
-      </w:r>
-      <w:proofErr w:type="gramStart"/>
-      <w:r>
-        <w:t>b</w:t>
-      </w:r>
-      <w:proofErr w:type="gramEnd"/>
-      <w:r>
-        <w:t>)</w:t>
-      </w:r>
-    </w:p>
-    <w:p>
-      <w:pPr>
-        <w:pStyle w:val="Header"/>
-        <w:spacing w:line="480" w:lineRule="auto"/>
-      </w:pPr>
-    </w:p>
-    <w:p>
-      <w:pPr>
-        <w:pStyle w:val="Header"/>
-        <w:spacing w:line="480" w:lineRule="auto"/>
-      </w:pPr>
-      <w:r>
-        <w:t xml:space="preserve">1.  </w:t>
-      </w:r>
-      <w:proofErr w:type="gramStart"/>
-      <w:r>
-        <w:t>a</w:t>
-      </w:r>
-      <w:proofErr w:type="gramEnd"/>
-      <w:r>
-        <w:t xml:space="preserve">) This problem involves a girl counting on her left hand, using a specific numbering system, and I need to find out what finger she will land on after counting on </w:t>
-      </w:r>
-      <w:r>
-        <w:t>her fingers</w:t>
-      </w:r>
-      <w:r>
-        <w:t xml:space="preserve"> a certain number of times.</w:t>
-      </w:r>
-    </w:p>
-    <w:p>
-      <w:pPr>
-        <w:pStyle w:val="Header"/>
-        <w:spacing w:line="480" w:lineRule="auto"/>
-      </w:pPr>
-      <w:r>
-        <w:t xml:space="preserve">    </w:t>
-      </w:r>
-      <w:proofErr w:type="gramStart"/>
-      <w:r>
-        <w:t xml:space="preserve">b)  </w:t>
-      </w:r>
-      <w:r>
-        <w:t>The</w:t>
-      </w:r>
-      <w:proofErr w:type="gramEnd"/>
-      <w:r>
-        <w:t xml:space="preserve"> answer is given for the first question</w:t>
-      </w:r>
-      <w:r>
-        <w:t>, and that’s it.</w:t>
-      </w:r>
-    </w:p>
-    <w:p>
-      <w:pPr>
-        <w:pStyle w:val="Header"/>
-        <w:spacing w:line="480" w:lineRule="auto"/>
-      </w:pPr>
-      <w:r>
-        <w:t xml:space="preserve">    c) The goal is determine which finger the girl will land on when counting with her fingers.</w:t>
-      </w:r>
-    </w:p>
-    <w:p>
-      <w:pPr>
-        <w:pStyle w:val="Header"/>
-        <w:spacing w:line="480" w:lineRule="auto"/>
-      </w:pPr>
-    </w:p>
-    <w:p>
-      <w:pPr>
-        <w:pStyle w:val="Header"/>
-        <w:spacing w:line="480" w:lineRule="auto"/>
-      </w:pPr>
-      <w:r>
-        <w:t xml:space="preserve">2. </w:t>
-      </w:r>
-      <w:proofErr w:type="gramStart"/>
-      <w:r>
-        <w:t>a</w:t>
-      </w:r>
-      <w:proofErr w:type="gramEnd"/>
-      <w:r>
-        <w:t>)</w:t>
-      </w:r>
-      <w:r>
         <w:t xml:space="preserve"> </w:t>
       </w:r>
       <w:r>
-        <w:t>The largest problem that I foresee is trying to figure out how to solve this problem. For that reason, a constraint could be trying to find the pattern or formula required to solve this puzzle.</w:t>
+        <w:t xml:space="preserve">   a) To find one matching pair;</w:t>
+      </w:r>
+      <w:r>
+        <w:t xml:space="preserve"> I would remove four socks from the drawer </w:t>
+      </w:r>
+      <w:r>
+        <w:t>since there is</w:t>
+      </w:r>
+      <w:r>
+        <w:t xml:space="preserve"> only a total of three colors of socks. After I pull out the first four socks, I should have a matching pair.</w:t>
       </w:r>
     </w:p>
     <w:p>
@@ -713,148 +593,232 @@
         <w:t xml:space="preserve">    b)</w:t>
       </w:r>
       <w:r>
-        <w:t xml:space="preserve"> As I mentioned in my last answer, I believe that a </w:t>
-      </w:r>
-      <w:proofErr w:type="spellStart"/>
-      <w:r>
-        <w:t>subgoal</w:t>
-      </w:r>
-      <w:proofErr w:type="spellEnd"/>
-      <w:r>
-        <w:t xml:space="preserve"> is to identify the pattern or formula</w:t>
-      </w:r>
-      <w:r>
-        <w:t>,</w:t>
-      </w:r>
-      <w:r>
-        <w:t xml:space="preserve"> which can help you sol</w:t>
-      </w:r>
-      <w:r>
-        <w:t>v</w:t>
-      </w:r>
-      <w:r>
-        <w:t>e the puzzle.</w:t>
-      </w:r>
-    </w:p>
-    <w:p>
-      <w:pPr>
-        <w:pStyle w:val="Header"/>
-        <w:spacing w:line="480" w:lineRule="auto"/>
-      </w:pPr>
-    </w:p>
-    <w:p>
-      <w:pPr>
-        <w:pStyle w:val="Header"/>
-        <w:spacing w:line="480" w:lineRule="auto"/>
-      </w:pPr>
-      <w:r>
-        <w:t>3. I have already tried to solve this puzzle, so I will be writing the ideas that I have tried. A possible solution is to count the numbers on your fingers until you find the answers. Also, you could create a chart to try to pinpoint which finger will be landed on.</w:t>
-      </w:r>
-    </w:p>
-    <w:p>
-      <w:pPr>
-        <w:pStyle w:val="Header"/>
-        <w:spacing w:line="480" w:lineRule="auto"/>
-      </w:pPr>
-    </w:p>
-    <w:p>
-      <w:pPr>
-        <w:pStyle w:val="Header"/>
-        <w:spacing w:line="480" w:lineRule="auto"/>
-      </w:pPr>
-      <w:r>
-        <w:t xml:space="preserve">4.  </w:t>
-      </w:r>
-      <w:proofErr w:type="gramStart"/>
-      <w:r>
-        <w:t>a</w:t>
-      </w:r>
-      <w:proofErr w:type="gramEnd"/>
-      <w:r>
-        <w:t>) You could attempt to count to 1000 with your fingers, but you could also lose count. The chart that I created was helpful, but did not help me locate the answer because I did not want to make a chart up to 1000.</w:t>
-      </w:r>
-    </w:p>
-    <w:p>
-      <w:pPr>
-        <w:pStyle w:val="Header"/>
-        <w:spacing w:line="480" w:lineRule="auto"/>
-      </w:pPr>
-      <w:r>
-        <w:t xml:space="preserve">    b) The chart would definitely work if someone wanted to write it out. I </w:t>
-      </w:r>
-      <w:r>
-        <w:t xml:space="preserve">also </w:t>
-      </w:r>
-      <w:r>
-        <w:t xml:space="preserve">believe that the </w:t>
-      </w:r>
-      <w:r>
-        <w:t>finger-counting</w:t>
-      </w:r>
-      <w:r>
-        <w:t xml:space="preserve"> method woul</w:t>
-      </w:r>
-      <w:r>
-        <w:t>d not work because it is difficult to count in this way without losing track.</w:t>
-      </w:r>
-    </w:p>
-    <w:p>
-      <w:pPr>
-        <w:pStyle w:val="Header"/>
-        <w:spacing w:line="480" w:lineRule="auto"/>
-      </w:pPr>
-    </w:p>
-    <w:p>
-      <w:pPr>
-        <w:pStyle w:val="Header"/>
-        <w:spacing w:line="480" w:lineRule="auto"/>
-      </w:pPr>
-      <w:r>
-        <w:t xml:space="preserve">5.  As I mentioned earlier, I attempted to figure out this problem, but I ran out of time. </w:t>
-      </w:r>
-      <w:r>
-        <w:t>I think that you can divide the number by 8 and the remainder will identify the fingers position, however, I am not quite sure. I also noticed that the first finger and ring finger are even numbers. My solutions are as follows:</w:t>
-      </w:r>
-    </w:p>
-    <w:p>
-      <w:pPr>
-        <w:pStyle w:val="Header"/>
-        <w:spacing w:line="480" w:lineRule="auto"/>
-      </w:pPr>
-      <w:r>
-        <w:t xml:space="preserve">    a) 10 would land on her first finger</w:t>
-      </w:r>
-    </w:p>
-    <w:p>
-      <w:pPr>
-        <w:pStyle w:val="Header"/>
-        <w:spacing w:line="480" w:lineRule="auto"/>
-      </w:pPr>
-      <w:r>
-        <w:t xml:space="preserve">    b) 100 lands on her ring finger</w:t>
-      </w:r>
-    </w:p>
-    <w:p>
-      <w:pPr>
-        <w:pStyle w:val="Header"/>
-        <w:spacing w:line="480" w:lineRule="auto"/>
-      </w:pPr>
-      <w:r>
-        <w:t xml:space="preserve">    </w:t>
-      </w:r>
-      <w:proofErr w:type="gramStart"/>
-      <w:r>
-        <w:t>c)  This</w:t>
-      </w:r>
-      <w:proofErr w:type="gramEnd"/>
-      <w:r>
-        <w:t xml:space="preserve"> is the question that I had a tough time with. According to my chart, it would land on her ring finger or the first finger, so I am going to guess </w:t>
-      </w:r>
-      <w:r>
-        <w:t>the ring finger.</w:t>
+        <w:t xml:space="preserve"> </w:t>
+      </w:r>
+      <w:r>
+        <w:t>Unfortunately, I am unable to figure out this question. I would use the same method that I used above and guess that it takes 4 pulls to reach each pair of matching socks. My answer is 12.</w:t>
       </w:r>
       <w:bookmarkStart w:id="0" w:name="_GoBack"/>
       <w:bookmarkEnd w:id="0"/>
+      <w:r>
+        <w:t xml:space="preserve"> </w:t>
+      </w:r>
+    </w:p>
+    <w:p>
+      <w:pPr>
+        <w:pStyle w:val="Header"/>
+        <w:spacing w:line="480" w:lineRule="auto"/>
+      </w:pPr>
+    </w:p>
+    <w:p>
+      <w:pPr>
+        <w:pStyle w:val="Header"/>
+        <w:spacing w:line="480" w:lineRule="auto"/>
+      </w:pPr>
+      <w:r>
+        <w:t xml:space="preserve">1.  </w:t>
+      </w:r>
+      <w:r>
+        <w:t xml:space="preserve">a) This problem involves a girl counting on her left hand, using a specific numbering system, and I need to find out what finger she will land on after counting on </w:t>
+      </w:r>
+      <w:r>
+        <w:t>her fingers</w:t>
+      </w:r>
+      <w:r>
+        <w:t xml:space="preserve"> a certain number of times.</w:t>
+      </w:r>
+    </w:p>
+    <w:p>
+      <w:pPr>
+        <w:pStyle w:val="Header"/>
+        <w:spacing w:line="480" w:lineRule="auto"/>
+      </w:pPr>
+      <w:r>
+        <w:t xml:space="preserve">    b)  </w:t>
+      </w:r>
+      <w:r>
+        <w:t>The answer is given for the first question</w:t>
+      </w:r>
+      <w:r>
+        <w:t>, and that is</w:t>
+      </w:r>
+      <w:r>
+        <w:t xml:space="preserve"> it.</w:t>
+      </w:r>
+    </w:p>
+    <w:p>
+      <w:pPr>
+        <w:pStyle w:val="Header"/>
+        <w:spacing w:line="480" w:lineRule="auto"/>
+      </w:pPr>
+      <w:r>
+        <w:t xml:space="preserve">    c) The goal is determin</w:t>
+      </w:r>
+      <w:r>
+        <w:t>ing</w:t>
+      </w:r>
+      <w:r>
+        <w:t xml:space="preserve"> which finger the girl will land on when counting with her fingers.</w:t>
+      </w:r>
+    </w:p>
+    <w:p>
+      <w:pPr>
+        <w:pStyle w:val="Header"/>
+        <w:spacing w:line="480" w:lineRule="auto"/>
+      </w:pPr>
+    </w:p>
+    <w:p>
+      <w:pPr>
+        <w:pStyle w:val="Header"/>
+        <w:spacing w:line="480" w:lineRule="auto"/>
+      </w:pPr>
+      <w:r>
+        <w:t>2. a)</w:t>
+      </w:r>
+      <w:r>
+        <w:t xml:space="preserve"> </w:t>
+      </w:r>
+      <w:r>
+        <w:t>The largest problem that I foresee is trying to figure out how to solve this problem. For that reason, a constraint could be trying to find the pattern or formula required to solve this puzzle.</w:t>
+      </w:r>
+    </w:p>
+    <w:p>
+      <w:pPr>
+        <w:pStyle w:val="Header"/>
+        <w:spacing w:line="480" w:lineRule="auto"/>
+      </w:pPr>
+      <w:r>
+        <w:t xml:space="preserve">    b)</w:t>
+      </w:r>
+      <w:r>
+        <w:t xml:space="preserve"> As I mentioned in my last answer, I believe that a subgoal is to identify the pattern or formula</w:t>
+      </w:r>
+      <w:r>
+        <w:t>,</w:t>
+      </w:r>
+      <w:r>
+        <w:t xml:space="preserve"> which can help you sol</w:t>
+      </w:r>
+      <w:r>
+        <w:t>v</w:t>
+      </w:r>
+      <w:r>
+        <w:t>e the puzzle.</w:t>
+      </w:r>
+    </w:p>
+    <w:p>
+      <w:pPr>
+        <w:pStyle w:val="Header"/>
+        <w:spacing w:line="480" w:lineRule="auto"/>
+      </w:pPr>
+    </w:p>
+    <w:p>
+      <w:pPr>
+        <w:pStyle w:val="Header"/>
+        <w:spacing w:line="480" w:lineRule="auto"/>
+      </w:pPr>
+      <w:r>
+        <w:t>3. I have alr</w:t>
+      </w:r>
+      <w:r>
+        <w:t>eady tried to solve this puzzle</w:t>
+      </w:r>
+      <w:r>
+        <w:t xml:space="preserve"> so I will be writing the ideas that I have tried. A possible solution is to count the numbers on your fingers until you find the answers. Also, you could create a chart to try to pinpoint which finger will be landed on.</w:t>
+      </w:r>
+    </w:p>
+    <w:p>
+      <w:pPr>
+        <w:pStyle w:val="Header"/>
+        <w:spacing w:line="480" w:lineRule="auto"/>
+      </w:pPr>
+    </w:p>
+    <w:p>
+      <w:pPr>
+        <w:pStyle w:val="Header"/>
+        <w:spacing w:line="480" w:lineRule="auto"/>
+      </w:pPr>
+      <w:r>
+        <w:t>4.  a) You could attempt to count to 1000 with your fingers, but you could also lose count. The chart that I created was helpful, but did not help me locate the answer because I did not want to make a chart up to 1000.</w:t>
+      </w:r>
+    </w:p>
+    <w:p>
+      <w:pPr>
+        <w:pStyle w:val="Header"/>
+        <w:spacing w:line="480" w:lineRule="auto"/>
+      </w:pPr>
+      <w:r>
+        <w:t xml:space="preserve">    b) The chart would definitely work if someone wanted to write it out. I </w:t>
+      </w:r>
+      <w:r>
+        <w:t xml:space="preserve">also </w:t>
+      </w:r>
+      <w:r>
+        <w:t xml:space="preserve">believe that the </w:t>
+      </w:r>
+      <w:r>
+        <w:t>finger-counting</w:t>
+      </w:r>
+      <w:r>
+        <w:t xml:space="preserve"> method woul</w:t>
+      </w:r>
+      <w:r>
+        <w:t>d not work because it is difficult to count in this way without losing track.</w:t>
+      </w:r>
+    </w:p>
+    <w:p>
+      <w:pPr>
+        <w:pStyle w:val="Header"/>
+        <w:spacing w:line="480" w:lineRule="auto"/>
+      </w:pPr>
+    </w:p>
+    <w:p>
+      <w:pPr>
+        <w:pStyle w:val="Header"/>
+        <w:spacing w:line="480" w:lineRule="auto"/>
+      </w:pPr>
+      <w:r>
+        <w:t xml:space="preserve">5.  As I mentioned earlier, I attempted to figure out this problem, but I ran out of time. </w:t>
+      </w:r>
+      <w:r>
+        <w:t xml:space="preserve">I think that you can divide the number by 8 and the remainder will identify the fingers position, however, I am not quite sure. I also noticed that the first finger and ring finger are even numbers. </w:t>
+      </w:r>
+    </w:p>
+    <w:p>
+      <w:pPr>
+        <w:pStyle w:val="Header"/>
+        <w:spacing w:line="480" w:lineRule="auto"/>
+      </w:pPr>
+      <w:r>
+        <w:t xml:space="preserve">    a) 10 would land on her first finger</w:t>
+      </w:r>
+    </w:p>
+    <w:p>
+      <w:pPr>
+        <w:pStyle w:val="Header"/>
+        <w:spacing w:line="480" w:lineRule="auto"/>
+      </w:pPr>
+      <w:r>
+        <w:t xml:space="preserve">    b) 100 lands on her ring finger</w:t>
+      </w:r>
+    </w:p>
+    <w:p>
+      <w:pPr>
+        <w:pStyle w:val="Header"/>
+        <w:spacing w:line="480" w:lineRule="auto"/>
+      </w:pPr>
+      <w:r>
+        <w:t xml:space="preserve">    c)  This is the question that I had a tough time </w:t>
+      </w:r>
+      <w:r>
+        <w:t>working on</w:t>
+      </w:r>
+      <w:r>
+        <w:t xml:space="preserve">. According to my chart, it would land on her ring finger or the first finger, so I am going to guess </w:t>
+      </w:r>
+      <w:r>
+        <w:t>the ring finger.</w:t>
+      </w:r>
     </w:p>
     <w:p>
       <w:pPr>
@@ -2002,7 +1966,7 @@
 </file>
 
 <file path=customXml/itemProps1.xml><?xml version="1.0" encoding="utf-8"?>
-<ds:datastoreItem xmlns:ds="http://schemas.openxmlformats.org/officeDocument/2006/customXml" ds:itemID="{E8929268-EE01-B447-91F1-54D591107DB9}">
+<ds:datastoreItem xmlns:ds="http://schemas.openxmlformats.org/officeDocument/2006/customXml" ds:itemID="{B3E040AE-4E81-4747-98C9-6C48B2DFF296}">
   <ds:schemaRefs>
     <ds:schemaRef ds:uri="http://schemas.openxmlformats.org/officeDocument/2006/bibliography"/>
   </ds:schemaRefs>

</xml_diff>